<commit_message>
Terminado Documento de Descripcion de Requerimientos Agregadas Actividades Agregadas Areas Modificados Organizador y Voluntario para reflejar las nuevas clases
</commit_message>
<xml_diff>
--- a/Otros/descricpion proyecto final tdp.docx
+++ b/Otros/descricpion proyecto final tdp.docx
@@ -362,6 +362,30 @@
                                   <w:rPr>
                                     <w:lang w:val="es-ES"/>
                                   </w:rPr>
+                                  <w:t xml:space="preserve">Rocío Garza LU: 113688 mail: </w:t>
+                                </w:r>
+                                <w:hyperlink r:id="rId6" w:history="1">
+                                  <w:r>
+                                    <w:rPr>
+                                      <w:rStyle w:val="Hipervnculo"/>
+                                      <w:lang w:val="es-ES"/>
+                                    </w:rPr>
+                                    <w:t>rociogarza@outlook.com.ar</w:t>
+                                  </w:r>
+                                </w:hyperlink>
+                              </w:p>
+                              <w:p>
+                                <w:pPr>
+                                  <w:pStyle w:val="Sinespaciado"/>
+                                  <w:jc w:val="right"/>
+                                  <w:rPr>
+                                    <w:lang w:val="es-ES"/>
+                                  </w:rPr>
+                                </w:pPr>
+                                <w:r>
+                                  <w:rPr>
+                                    <w:lang w:val="es-ES"/>
+                                  </w:rPr>
                                   <w:t xml:space="preserve">Manuel </w:t>
                                 </w:r>
                                 <w:proofErr w:type="spellStart"/>
@@ -390,7 +414,7 @@
                                   </w:rPr>
                                   <w:t xml:space="preserve"> mail: </w:t>
                                 </w:r>
-                                <w:hyperlink r:id="rId6" w:history="1">
+                                <w:hyperlink r:id="rId7" w:history="1">
                                   <w:r>
                                     <w:rPr>
                                       <w:rStyle w:val="Hipervnculo"/>
@@ -408,12 +432,6 @@
                                     <w:lang w:val="es-ES"/>
                                   </w:rPr>
                                 </w:pPr>
-                                <w:r>
-                                  <w:rPr>
-                                    <w:lang w:val="es-ES"/>
-                                  </w:rPr>
-                                  <w:t>Rocío Garza LU: 113688 mail: rociogarza@outlook.com.ar</w:t>
-                                </w:r>
                               </w:p>
                               <w:p>
                                 <w:pPr>
@@ -512,6 +530,30 @@
                             <w:rPr>
                               <w:lang w:val="es-ES"/>
                             </w:rPr>
+                            <w:t xml:space="preserve">Rocío Garza LU: 113688 mail: </w:t>
+                          </w:r>
+                          <w:hyperlink r:id="rId8" w:history="1">
+                            <w:r>
+                              <w:rPr>
+                                <w:rStyle w:val="Hipervnculo"/>
+                                <w:lang w:val="es-ES"/>
+                              </w:rPr>
+                              <w:t>rociogarza@outlook.com.ar</w:t>
+                            </w:r>
+                          </w:hyperlink>
+                        </w:p>
+                        <w:p>
+                          <w:pPr>
+                            <w:pStyle w:val="Sinespaciado"/>
+                            <w:jc w:val="right"/>
+                            <w:rPr>
+                              <w:lang w:val="es-ES"/>
+                            </w:rPr>
+                          </w:pPr>
+                          <w:r>
+                            <w:rPr>
+                              <w:lang w:val="es-ES"/>
+                            </w:rPr>
                             <w:t xml:space="preserve">Manuel </w:t>
                           </w:r>
                           <w:proofErr w:type="spellStart"/>
@@ -540,7 +582,7 @@
                             </w:rPr>
                             <w:t xml:space="preserve"> mail: </w:t>
                           </w:r>
-                          <w:hyperlink r:id="rId7" w:history="1">
+                          <w:hyperlink r:id="rId9" w:history="1">
                             <w:r>
                               <w:rPr>
                                 <w:rStyle w:val="Hipervnculo"/>
@@ -558,18 +600,6 @@
                               <w:lang w:val="es-ES"/>
                             </w:rPr>
                           </w:pPr>
-                          <w:r>
-                            <w:rPr>
-                              <w:lang w:val="es-ES"/>
-                            </w:rPr>
-                            <w:t xml:space="preserve">Rocío </w:t>
-                          </w:r>
-                          <w:r>
-                            <w:rPr>
-                              <w:lang w:val="es-ES"/>
-                            </w:rPr>
-                            <w:t>Garza LU: 113688 mail: rociogarza@outlook.com.ar</w:t>
-                          </w:r>
                         </w:p>
                         <w:p>
                           <w:pPr>
@@ -614,6 +644,7 @@
                               <w:dataBinding w:prefixMappings="xmlns:ns0='http://schemas.microsoft.com/office/2006/coverPageProps' " w:xpath="/ns0:CoverPageProperties[1]/ns0:CompanyEmail[1]" w:storeItemID="{55AF091B-3C7A-41E3-B477-F2FDAA23CFDA}"/>
                               <w:text/>
                             </w:sdtPr>
+                            <w:sdtEndPr/>
                             <w:sdtContent>
                               <w:r>
                                 <w:rPr>
@@ -891,6 +922,8 @@
             <w:br w:type="page"/>
           </w:r>
         </w:p>
+        <w:bookmarkStart w:id="0" w:name="_GoBack" w:displacedByCustomXml="next"/>
+        <w:bookmarkEnd w:id="0" w:displacedByCustomXml="next"/>
       </w:sdtContent>
     </w:sdt>
     <w:p>
@@ -1690,8 +1723,91 @@
         </w:rPr>
         <w:t>que fueron creadas por otra área.</w:t>
       </w:r>
-      <w:bookmarkStart w:id="0" w:name="_GoBack"/>
-      <w:bookmarkEnd w:id="0"/>
+    </w:p>
+    <w:p>
+      <w:pPr>
+        <w:rPr>
+          <w:lang w:val="es-ES"/>
+        </w:rPr>
+      </w:pPr>
+      <w:r>
+        <w:rPr>
+          <w:lang w:val="es-ES"/>
+        </w:rPr>
+        <w:br w:type="page"/>
+      </w:r>
+    </w:p>
+    <w:p>
+      <w:pPr>
+        <w:keepNext/>
+        <w:ind w:firstLine="708"/>
+        <w:jc w:val="center"/>
+      </w:pPr>
+      <w:r>
+        <w:rPr>
+          <w:lang w:val="es-ES"/>
+        </w:rPr>
+        <w:lastRenderedPageBreak/>
+        <w:pict>
+          <v:shapetype id="_x0000_t75" coordsize="21600,21600" o:spt="75" o:preferrelative="t" path="m@4@5l@4@11@9@11@9@5xe" filled="f" stroked="f">
+            <v:stroke joinstyle="miter"/>
+            <v:formulas>
+              <v:f eqn="if lineDrawn pixelLineWidth 0"/>
+              <v:f eqn="sum @0 1 0"/>
+              <v:f eqn="sum 0 0 @1"/>
+              <v:f eqn="prod @2 1 2"/>
+              <v:f eqn="prod @3 21600 pixelWidth"/>
+              <v:f eqn="prod @3 21600 pixelHeight"/>
+              <v:f eqn="sum @0 0 1"/>
+              <v:f eqn="prod @6 1 2"/>
+              <v:f eqn="prod @7 21600 pixelWidth"/>
+              <v:f eqn="sum @8 21600 0"/>
+              <v:f eqn="prod @7 21600 pixelHeight"/>
+              <v:f eqn="sum @10 21600 0"/>
+            </v:formulas>
+            <v:path o:extrusionok="f" gradientshapeok="t" o:connecttype="rect"/>
+            <o:lock v:ext="edit" aspectratio="t"/>
+          </v:shapetype>
+          <v:shape id="_x0000_i1025" type="#_x0000_t75" style="width:223.2pt;height:674.4pt">
+            <v:imagedata r:id="rId10" o:title="Casos de Uso"/>
+          </v:shape>
+        </w:pict>
+      </w:r>
+    </w:p>
+    <w:p>
+      <w:pPr>
+        <w:pStyle w:val="Descripcin"/>
+        <w:jc w:val="center"/>
+      </w:pPr>
+      <w:r>
+        <w:t>Anexo 1</w:t>
+      </w:r>
+    </w:p>
+    <w:p>
+      <w:pPr>
+        <w:keepNext/>
+        <w:jc w:val="center"/>
+      </w:pPr>
+      <w:r>
+        <w:br w:type="page"/>
+      </w:r>
+      <w:r>
+        <w:lastRenderedPageBreak/>
+        <w:pict>
+          <v:shape id="_x0000_i1026" type="#_x0000_t75" style="width:423.6pt;height:430.2pt">
+            <v:imagedata r:id="rId11" o:title="UML"/>
+          </v:shape>
+        </w:pict>
+      </w:r>
+    </w:p>
+    <w:p>
+      <w:pPr>
+        <w:pStyle w:val="Descripcin"/>
+        <w:jc w:val="center"/>
+      </w:pPr>
+      <w:r>
+        <w:t>Anexo 2</w:t>
+      </w:r>
     </w:p>
     <w:sectPr>
       <w:pgSz w:w="11906" w:h="16838"/>
@@ -2162,6 +2278,25 @@
       <w:u w:val="single"/>
     </w:rPr>
   </w:style>
+  <w:style w:type="paragraph" w:styleId="Descripcin">
+    <w:name w:val="caption"/>
+    <w:basedOn w:val="Normal"/>
+    <w:next w:val="Normal"/>
+    <w:uiPriority w:val="35"/>
+    <w:unhideWhenUsed/>
+    <w:qFormat/>
+    <w:rsid w:val="00942FC5"/>
+    <w:pPr>
+      <w:spacing w:after="200" w:line="240" w:lineRule="auto"/>
+    </w:pPr>
+    <w:rPr>
+      <w:i/>
+      <w:iCs/>
+      <w:color w:val="44546A" w:themeColor="text2"/>
+      <w:sz w:val="18"/>
+      <w:szCs w:val="18"/>
+    </w:rPr>
+  </w:style>
 </w:styles>
 </file>
 

</xml_diff>